<commit_message>
Completed chapter 9 related to SQL injection and other types of injection
</commit_message>
<xml_diff>
--- a/The Web Application Hacker's Handbook/Chapter8/Chapter8.docx
+++ b/The Web Application Hacker's Handbook/Chapter8/Chapter8.docx
@@ -104,7 +104,7 @@
           <w:szCs w:val="28"/>
           <w:u w:val="single"/>
         </w:rPr>
-        <w:t>Attacking Session Managemen</w:t>
+        <w:t>Attacking</w:t>
       </w:r>
       <w:r>
         <w:rPr>
@@ -114,19 +114,9 @@
           <w:szCs w:val="28"/>
           <w:u w:val="single"/>
         </w:rPr>
-        <w:t>t:</w:t>
-      </w:r>
-    </w:p>
-    <w:p>
-      <w:pPr>
-        <w:jc w:val="both"/>
-      </w:pPr>
-      <w:r>
-        <w:t>Access controls decide what actions and data a logged-in user is allowed to access in a web application. Even when authentication and session handling are strong, weak or missing access controls can let attackers perform unauthorized actions, such as accessing sensitive data or admin features. These flaws are very common and conceptually simple—the app allows something it shouldn’t—but they appear in many different forms, requiring different techniques to find and exploit.</w:t>
-      </w:r>
-    </w:p>
-    <w:p>
-      <w:pPr>
+        <w:t xml:space="preserve"> Access Controls</w:t>
+      </w:r>
+      <w:r>
         <w:rPr>
           <w:b/>
           <w:bCs/>
@@ -134,8 +124,19 @@
           <w:szCs w:val="28"/>
           <w:u w:val="single"/>
         </w:rPr>
-      </w:pPr>
-      <w:r>
+        <w:t>:</w:t>
+      </w:r>
+    </w:p>
+    <w:p>
+      <w:pPr>
+        <w:jc w:val="both"/>
+      </w:pPr>
+      <w:r>
+        <w:t>Access controls decide what actions and data a logged-in user is allowed to access in a web application. Even when authentication and session handling are strong, weak or missing access controls can let attackers perform unauthorized actions, such as accessing sensitive data or admin features. These flaws are very common and conceptually simple—the app allows something it shouldn’t—but they appear in many different forms, requiring different techniques to find and exploit.</w:t>
+      </w:r>
+    </w:p>
+    <w:p>
+      <w:pPr>
         <w:rPr>
           <w:b/>
           <w:bCs/>
@@ -143,6 +144,15 @@
           <w:szCs w:val="28"/>
           <w:u w:val="single"/>
         </w:rPr>
+      </w:pPr>
+      <w:r>
+        <w:rPr>
+          <w:b/>
+          <w:bCs/>
+          <w:sz w:val="28"/>
+          <w:szCs w:val="28"/>
+          <w:u w:val="single"/>
+        </w:rPr>
         <w:t>Common Vulnerabilities:</w:t>
       </w:r>
     </w:p>
@@ -372,7 +382,15 @@
         <w:jc w:val="both"/>
       </w:pPr>
       <w:r>
-        <w:t>Static file vulnerabilities occur when sensitive resources are stored as directly accessible files that cannot enforce access controls. Because static files do not execute server-side logic, anyone who knows or guesses the URL can retrieve them. Predictable naming schemes make this especially dangerous, allowing attackers to access or mass-download protected content such as paid ebooks, financial documents, or internal logs.</w:t>
+        <w:t xml:space="preserve">Static file vulnerabilities occur when sensitive resources are stored as directly accessible files that cannot enforce access controls. Because static files do not execute server-side logic, anyone who knows or guesses the URL can retrieve them. Predictable naming schemes make this especially dangerous, allowing attackers to access or mass-download protected content such as paid </w:t>
+      </w:r>
+      <w:proofErr w:type="spellStart"/>
+      <w:r>
+        <w:t>ebooks</w:t>
+      </w:r>
+      <w:proofErr w:type="spellEnd"/>
+      <w:r>
+        <w:t>, financial documents, or internal logs.</w:t>
       </w:r>
     </w:p>
     <w:p>
@@ -406,7 +424,15 @@
         <w:jc w:val="both"/>
       </w:pPr>
       <w:r>
-        <w:t>Insecure access control methods occur when applications rely on client-supplied data—such as URL parameters, hidden fields, cookies, or the HTTP Referer header—to decide what a user is allowed to do. Because users can modify these values, attackers can easily bypass restrictions and gain unauthorized access. Access control decisions must always be enforced on the server using trusted data, not information provided by the client.</w:t>
+        <w:t xml:space="preserve">Insecure access control methods occur when applications rely on client-supplied data—such as URL parameters, hidden fields, cookies, or the HTTP </w:t>
+      </w:r>
+      <w:proofErr w:type="spellStart"/>
+      <w:r>
+        <w:t>Referer</w:t>
+      </w:r>
+      <w:proofErr w:type="spellEnd"/>
+      <w:r>
+        <w:t xml:space="preserve"> header—to decide what a user is allowed to do. Because users can modify these values, attackers can easily bypass restrictions and gain unauthorized access. Access control decisions must always be enforced on the server using trusted data, not information provided by the client.</w:t>
       </w:r>
     </w:p>
     <w:p>
@@ -458,6 +484,9 @@
         <w:jc w:val="both"/>
       </w:pPr>
       <w:r>
+        <w:rPr>
+          <w:noProof/>
+        </w:rPr>
         <w:drawing>
           <wp:inline distT="0" distB="0" distL="0" distR="0" wp14:anchorId="72A5DAB6" wp14:editId="6BF027A0">
             <wp:extent cx="5731510" cy="3984625"/>
@@ -505,6 +534,9 @@
         <w:jc w:val="both"/>
       </w:pPr>
       <w:r>
+        <w:rPr>
+          <w:noProof/>
+        </w:rPr>
         <w:drawing>
           <wp:inline distT="0" distB="0" distL="0" distR="0" wp14:anchorId="04A5B82C" wp14:editId="57C19887">
             <wp:extent cx="5731510" cy="4072255"/>
@@ -547,6 +579,9 @@
         <w:jc w:val="both"/>
       </w:pPr>
       <w:r>
+        <w:rPr>
+          <w:noProof/>
+        </w:rPr>
         <w:drawing>
           <wp:inline distT="0" distB="0" distL="0" distR="0" wp14:anchorId="0FD82C8E" wp14:editId="402DF286">
             <wp:extent cx="5731510" cy="3624580"/>
@@ -608,6 +643,9 @@
         <w:jc w:val="both"/>
       </w:pPr>
       <w:r>
+        <w:rPr>
+          <w:noProof/>
+        </w:rPr>
         <w:drawing>
           <wp:inline distT="0" distB="0" distL="0" distR="0" wp14:anchorId="1ECAAE1E" wp14:editId="7968E102">
             <wp:extent cx="5731510" cy="1149985"/>
@@ -658,6 +696,9 @@
         <w:jc w:val="center"/>
       </w:pPr>
       <w:r>
+        <w:rPr>
+          <w:noProof/>
+        </w:rPr>
         <w:drawing>
           <wp:inline distT="0" distB="0" distL="0" distR="0" wp14:anchorId="3CAE91A8" wp14:editId="1B6A18F1">
             <wp:extent cx="4023360" cy="1687215"/>
@@ -736,7 +777,20 @@
         <w:jc w:val="both"/>
       </w:pPr>
       <w:r>
-        <w:t>/profile?id=3</w:t>
+        <w:t>/</w:t>
+      </w:r>
+      <w:proofErr w:type="spellStart"/>
+      <w:proofErr w:type="gramStart"/>
+      <w:r>
+        <w:t>profile</w:t>
+      </w:r>
+      <w:proofErr w:type="gramEnd"/>
+      <w:r>
+        <w:t>?id</w:t>
+      </w:r>
+      <w:proofErr w:type="spellEnd"/>
+      <w:r>
+        <w:t>=3</w:t>
       </w:r>
     </w:p>
     <w:p>
@@ -749,22 +803,46 @@
         <w:jc w:val="both"/>
       </w:pPr>
       <w:r>
-        <w:t>/document?id=2</w:t>
-      </w:r>
-    </w:p>
-    <w:p>
-      <w:pPr>
-        <w:jc w:val="both"/>
-      </w:pPr>
-      <w:r>
-        <w:t>Normal alice login:</w:t>
-      </w:r>
-    </w:p>
-    <w:p>
-      <w:pPr>
-        <w:jc w:val="both"/>
-      </w:pPr>
-      <w:r>
+        <w:t>/</w:t>
+      </w:r>
+      <w:proofErr w:type="spellStart"/>
+      <w:proofErr w:type="gramStart"/>
+      <w:r>
+        <w:t>document</w:t>
+      </w:r>
+      <w:proofErr w:type="gramEnd"/>
+      <w:r>
+        <w:t>?id</w:t>
+      </w:r>
+      <w:proofErr w:type="spellEnd"/>
+      <w:r>
+        <w:t>=2</w:t>
+      </w:r>
+    </w:p>
+    <w:p>
+      <w:pPr>
+        <w:jc w:val="both"/>
+      </w:pPr>
+      <w:r>
+        <w:t xml:space="preserve">Normal </w:t>
+      </w:r>
+      <w:proofErr w:type="spellStart"/>
+      <w:r>
+        <w:t>alice</w:t>
+      </w:r>
+      <w:proofErr w:type="spellEnd"/>
+      <w:r>
+        <w:t xml:space="preserve"> login:</w:t>
+      </w:r>
+    </w:p>
+    <w:p>
+      <w:pPr>
+        <w:jc w:val="both"/>
+      </w:pPr>
+      <w:r>
+        <w:rPr>
+          <w:noProof/>
+        </w:rPr>
         <w:drawing>
           <wp:inline distT="0" distB="0" distL="0" distR="0" wp14:anchorId="6F2A44C5" wp14:editId="0BF478AD">
             <wp:extent cx="5731510" cy="2442845"/>
@@ -818,6 +896,9 @@
         <w:jc w:val="both"/>
       </w:pPr>
       <w:r>
+        <w:rPr>
+          <w:noProof/>
+        </w:rPr>
         <w:lastRenderedPageBreak/>
         <w:drawing>
           <wp:inline distT="0" distB="0" distL="0" distR="0" wp14:anchorId="22AD6CA2" wp14:editId="32A966B6">
@@ -872,6 +953,9 @@
         <w:jc w:val="both"/>
       </w:pPr>
       <w:r>
+        <w:rPr>
+          <w:noProof/>
+        </w:rPr>
         <w:drawing>
           <wp:inline distT="0" distB="0" distL="0" distR="0" wp14:anchorId="59E96847" wp14:editId="17EFE489">
             <wp:extent cx="5731510" cy="1290320"/>
@@ -928,10 +1012,7 @@
         <w:jc w:val="both"/>
       </w:pPr>
       <w:r>
-        <w:t xml:space="preserve">Step1: (Goal: to check for </w:t>
-      </w:r>
-      <w:r>
-        <w:t>Vertical</w:t>
+        <w:t>Step1: (Goal: to check for Vertical</w:t>
       </w:r>
       <w:r>
         <w:t xml:space="preserve"> Privilege Escalation</w:t>
@@ -945,6 +1026,9 @@
         <w:jc w:val="both"/>
       </w:pPr>
       <w:r>
+        <w:rPr>
+          <w:noProof/>
+        </w:rPr>
         <w:drawing>
           <wp:inline distT="0" distB="0" distL="0" distR="0" wp14:anchorId="202D676A" wp14:editId="2409D972">
             <wp:extent cx="5731510" cy="2442845"/>
@@ -998,6 +1082,9 @@
         <w:jc w:val="both"/>
       </w:pPr>
       <w:r>
+        <w:rPr>
+          <w:noProof/>
+        </w:rPr>
         <w:lastRenderedPageBreak/>
         <w:drawing>
           <wp:inline distT="0" distB="0" distL="0" distR="0" wp14:anchorId="2CBA6454" wp14:editId="65B354AE">
@@ -1073,11 +1160,46 @@
           <w:i/>
           <w:iCs/>
         </w:rPr>
-        <w:t>curl.exe -H "Referer: http://localhost:5000/admin" "http://localhost:5000/admin/delete_user?id=2"</w:t>
-      </w:r>
-    </w:p>
-    <w:p>
-      <w:r>
+        <w:t>curl.exe -H "</w:t>
+      </w:r>
+      <w:proofErr w:type="spellStart"/>
+      <w:r>
+        <w:rPr>
+          <w:i/>
+          <w:iCs/>
+        </w:rPr>
+        <w:t>Referer</w:t>
+      </w:r>
+      <w:proofErr w:type="spellEnd"/>
+      <w:r>
+        <w:rPr>
+          <w:i/>
+          <w:iCs/>
+        </w:rPr>
+        <w:t>: http://localhost:5000/admin" "http://localhost:5000/admin/</w:t>
+      </w:r>
+      <w:proofErr w:type="spellStart"/>
+      <w:r>
+        <w:rPr>
+          <w:i/>
+          <w:iCs/>
+        </w:rPr>
+        <w:t>delete_user?id</w:t>
+      </w:r>
+      <w:proofErr w:type="spellEnd"/>
+      <w:r>
+        <w:rPr>
+          <w:i/>
+          <w:iCs/>
+        </w:rPr>
+        <w:t>=2"</w:t>
+      </w:r>
+    </w:p>
+    <w:p>
+      <w:r>
+        <w:rPr>
+          <w:noProof/>
+        </w:rPr>
         <w:drawing>
           <wp:inline distT="0" distB="0" distL="0" distR="0" wp14:anchorId="16D16BE3" wp14:editId="57145974">
             <wp:extent cx="5731510" cy="442595"/>
@@ -1131,6 +1253,9 @@
         <w:jc w:val="both"/>
       </w:pPr>
       <w:r>
+        <w:rPr>
+          <w:noProof/>
+        </w:rPr>
         <w:drawing>
           <wp:inline distT="0" distB="0" distL="0" distR="0" wp14:anchorId="1639F37F" wp14:editId="483F1C50">
             <wp:extent cx="5611008" cy="1448002"/>
@@ -1242,13 +1367,7 @@
         <w:jc w:val="both"/>
       </w:pPr>
       <w:r>
-        <w:t>Assume the attacker knows all URLs and all IDs</w:t>
-      </w:r>
-      <w:r>
-        <w:t xml:space="preserve">. </w:t>
-      </w:r>
-      <w:r>
-        <w:t>Security must come from access checks, not secrecy.</w:t>
+        <w:t>Assume the attacker knows all URLs and all IDs. Security must come from access checks, not secrecy.</w:t>
       </w:r>
     </w:p>
     <w:p>
@@ -1274,13 +1393,7 @@
         <w:jc w:val="both"/>
       </w:pPr>
       <w:r>
-        <w:t>Every page must protect itself</w:t>
-      </w:r>
-      <w:r>
-        <w:t xml:space="preserve">. </w:t>
-      </w:r>
-      <w:r>
-        <w:t>Never rely on the path the user took.</w:t>
+        <w:t>Every page must protect itself. Never rely on the path the user took.</w:t>
       </w:r>
     </w:p>
     <w:p>
@@ -1307,13 +1420,7 @@
         <w:rPr>
           <w:u w:val="single"/>
         </w:rPr>
-        <w:t>Best-practice way to implement access controls</w:t>
-      </w:r>
-      <w:r>
-        <w:rPr>
-          <w:u w:val="single"/>
-        </w:rPr>
-        <w:t>:</w:t>
+        <w:t>Best-practice way to implement access controls:</w:t>
       </w:r>
     </w:p>
     <w:p>
@@ -1352,16 +1459,7 @@
         <w:jc w:val="both"/>
       </w:pPr>
       <w:r>
-        <w:t>Use one central access control system</w:t>
-      </w:r>
-      <w:r>
-        <w:t xml:space="preserve"> (</w:t>
-      </w:r>
-      <w:r>
-        <w:t>A single security guard checking every request.</w:t>
-      </w:r>
-      <w:r>
-        <w:t>)</w:t>
+        <w:t>Use one central access control system (A single security guard checking every request.)</w:t>
       </w:r>
     </w:p>
     <w:p>
@@ -1374,10 +1472,7 @@
         <w:jc w:val="both"/>
       </w:pPr>
       <w:r>
-        <w:t>Check every request, no exceptions</w:t>
-      </w:r>
-      <w:r>
-        <w:t xml:space="preserve"> </w:t>
+        <w:t xml:space="preserve">Check every request, no exceptions </w:t>
       </w:r>
     </w:p>
     <w:p>
@@ -1418,13 +1513,7 @@
           <w:u w:val="single"/>
         </w:rPr>
         <w:lastRenderedPageBreak/>
-        <w:t>Securing static files (PDFs, images, downloads)</w:t>
-      </w:r>
-      <w:r>
-        <w:rPr>
-          <w:u w:val="single"/>
-        </w:rPr>
-        <w:t>:</w:t>
+        <w:t>Securing static files (PDFs, images, downloads):</w:t>
       </w:r>
     </w:p>
     <w:p>
@@ -1518,13 +1607,7 @@
         <w:rPr>
           <w:u w:val="single"/>
         </w:rPr>
-        <w:t>Logging and monitoring</w:t>
-      </w:r>
-      <w:r>
-        <w:rPr>
-          <w:u w:val="single"/>
-        </w:rPr>
-        <w:t xml:space="preserve">: </w:t>
+        <w:t xml:space="preserve">Logging and monitoring: </w:t>
       </w:r>
     </w:p>
     <w:p>
@@ -1751,7 +1834,15 @@
         <w:jc w:val="both"/>
       </w:pPr>
       <w:r>
-        <w:t>Strong example of Defense-in-Depth</w:t>
+        <w:t xml:space="preserve">Strong example of </w:t>
+      </w:r>
+      <w:proofErr w:type="spellStart"/>
+      <w:r>
+        <w:t>Defense</w:t>
+      </w:r>
+      <w:proofErr w:type="spellEnd"/>
+      <w:r>
+        <w:t>-in-Depth</w:t>
       </w:r>
     </w:p>
     <w:p>
@@ -1990,6 +2081,9 @@
         <w:jc w:val="both"/>
       </w:pPr>
       <w:r>
+        <w:rPr>
+          <w:noProof/>
+        </w:rPr>
         <w:drawing>
           <wp:inline distT="0" distB="0" distL="0" distR="0" wp14:anchorId="67EFD254" wp14:editId="1639D4E6">
             <wp:extent cx="5731510" cy="2322195"/>
@@ -2173,10 +2267,7 @@
     </w:p>
     <w:p>
       <w:r>
-        <w:t>We managed to l</w:t>
-      </w:r>
-      <w:r>
-        <w:t>og in without knowing the password</w:t>
+        <w:t>We managed to log in without knowing the password</w:t>
       </w:r>
       <w:r>
         <w:t>.</w:t>
@@ -2203,6 +2294,9 @@
         <w:jc w:val="center"/>
       </w:pPr>
       <w:r>
+        <w:rPr>
+          <w:noProof/>
+        </w:rPr>
         <w:drawing>
           <wp:inline distT="0" distB="0" distL="0" distR="0" wp14:anchorId="4093076D" wp14:editId="6390C945">
             <wp:extent cx="4791744" cy="1790950"/>
@@ -4945,6 +5039,7 @@
   <w:style w:type="character" w:default="1" w:styleId="DefaultParagraphFont">
     <w:name w:val="Default Paragraph Font"/>
     <w:uiPriority w:val="1"/>
+    <w:semiHidden/>
     <w:unhideWhenUsed/>
   </w:style>
   <w:style w:type="table" w:default="1" w:styleId="TableNormal">

</xml_diff>